<commit_message>
Atualizando 9, 7, 12 e 13 dos artefatos
</commit_message>
<xml_diff>
--- a/Artefatos/09. Usuários e outros Stakeholders.docx
+++ b/Artefatos/09. Usuários e outros Stakeholders.docx
@@ -7,7 +7,7 @@
         <w:pStyle w:val="Title"/>
         <w:rPr/>
       </w:pPr>
-      <w:bookmarkStart w:colFirst="0" w:colLast="0" w:name="_wah1jf5r83jh" w:id="0"/>
+      <w:bookmarkStart w:colFirst="0" w:colLast="0" w:name="_gjdgxs" w:id="0"/>
       <w:bookmarkEnd w:id="0"/>
       <w:r>
         <w:rPr>
@@ -202,7 +202,7 @@
               <w:rPr>
                 <w:rtl w:val="0"/>
               </w:rPr>
-              <w:t xml:space="preserve">Fazer a gestão do sistema</w:t>
+              <w:t xml:space="preserve">Conceder acesso acesso as certas funcionalidades do sistema #Pizzou.</w:t>
             </w:r>
           </w:p>
           <w:p>
@@ -214,22 +214,34 @@
               <w:rPr>
                 <w:rtl w:val="0"/>
               </w:rPr>
-              <w:t xml:space="preserve">Fazer a gestão dos relatórios</w:t>
-            </w:r>
-          </w:p>
-          <w:p>
-            <w:pPr>
-              <w:widowControl w:val="0"/>
-              <w:rPr>
-                <w:sz w:val="20"/>
-                <w:szCs w:val="20"/>
-              </w:rPr>
-            </w:pPr>
-            <w:r>
-              <w:rPr>
-                <w:rtl w:val="0"/>
-              </w:rPr>
-              <w:t xml:space="preserve">Fazer a gestão do controle de estoque</w:t>
+              <w:t xml:space="preserve">Gerar relatórios mensais e diários de vendas.</w:t>
+            </w:r>
+          </w:p>
+          <w:p>
+            <w:pPr>
+              <w:widowControl w:val="0"/>
+              <w:rPr/>
+            </w:pPr>
+            <w:r>
+              <w:rPr>
+                <w:rtl w:val="0"/>
+              </w:rPr>
+              <w:t xml:space="preserve">Identificar lista de produtos necessários.</w:t>
+            </w:r>
+          </w:p>
+          <w:p>
+            <w:pPr>
+              <w:widowControl w:val="0"/>
+              <w:rPr>
+                <w:sz w:val="20"/>
+                <w:szCs w:val="20"/>
+              </w:rPr>
+            </w:pPr>
+            <w:r>
+              <w:rPr>
+                <w:rtl w:val="0"/>
+              </w:rPr>
+              <w:t xml:space="preserve">Identificar qualidade e validade dos produtos estocados.</w:t>
             </w:r>
             <w:r>
               <w:rPr>
@@ -271,7 +283,7 @@
               <w:rPr>
                 <w:rtl w:val="0"/>
               </w:rPr>
-              <w:t xml:space="preserve">Funcionários</w:t>
+              <w:t xml:space="preserve">Funcionário</w:t>
             </w:r>
             <w:r>
               <w:rPr>
@@ -299,28 +311,16 @@
           <w:p>
             <w:pPr>
               <w:widowControl w:val="0"/>
-              <w:rPr/>
-            </w:pPr>
-            <w:r>
-              <w:rPr>
-                <w:rtl w:val="0"/>
-              </w:rPr>
-              <w:t xml:space="preserve">Fazer a gestão do sistema</w:t>
-            </w:r>
-          </w:p>
-          <w:p>
-            <w:pPr>
-              <w:widowControl w:val="0"/>
-              <w:rPr>
-                <w:sz w:val="20"/>
-                <w:szCs w:val="20"/>
-              </w:rPr>
-            </w:pPr>
-            <w:r>
-              <w:rPr>
-                <w:rtl w:val="0"/>
-              </w:rPr>
-              <w:t xml:space="preserve">Fazer a gestão do controle de estoque</w:t>
+              <w:rPr>
+                <w:sz w:val="20"/>
+                <w:szCs w:val="20"/>
+              </w:rPr>
+            </w:pPr>
+            <w:r>
+              <w:rPr>
+                <w:rtl w:val="0"/>
+              </w:rPr>
+              <w:t xml:space="preserve">Redução de tarefas manuais.</w:t>
             </w:r>
             <w:r>
               <w:rPr>
@@ -473,28 +473,16 @@
           <w:p>
             <w:pPr>
               <w:widowControl w:val="0"/>
-              <w:rPr/>
-            </w:pPr>
-            <w:r>
-              <w:rPr>
-                <w:rtl w:val="0"/>
-              </w:rPr>
-              <w:t xml:space="preserve">Levantamento de requisitos</w:t>
-            </w:r>
-          </w:p>
-          <w:p>
-            <w:pPr>
-              <w:widowControl w:val="0"/>
-              <w:rPr>
-                <w:sz w:val="20"/>
-                <w:szCs w:val="20"/>
-              </w:rPr>
-            </w:pPr>
-            <w:r>
-              <w:rPr>
-                <w:rtl w:val="0"/>
-              </w:rPr>
-              <w:t xml:space="preserve">Desenvolvimento do sistema</w:t>
+              <w:rPr>
+                <w:sz w:val="20"/>
+                <w:szCs w:val="20"/>
+              </w:rPr>
+            </w:pPr>
+            <w:r>
+              <w:rPr>
+                <w:rtl w:val="0"/>
+              </w:rPr>
+              <w:t xml:space="preserve">Desenvolvimento do sistema.</w:t>
             </w:r>
             <w:r>
               <w:rPr>
@@ -573,86 +561,7 @@
               <w:rPr>
                 <w:rtl w:val="0"/>
               </w:rPr>
-              <w:t xml:space="preserve">Tem sua efetuação do atendimento mais eficaz</w:t>
-            </w:r>
-            <w:r>
-              <w:rPr>
-                <w:rtl w:val="0"/>
-              </w:rPr>
-            </w:r>
-          </w:p>
-        </w:tc>
-      </w:tr>
-      <w:tr>
-        <w:trPr>
-          <w:trHeight w:val="315" w:hRule="atLeast"/>
-        </w:trPr>
-        <w:tc>
-          <w:tcPr>
-            <w:tcBorders>
-              <w:top w:color="cccccc" w:space="0" w:sz="6" w:val="single"/>
-              <w:left w:color="134f5c" w:space="0" w:sz="6" w:val="single"/>
-              <w:bottom w:color="134f5c" w:space="0" w:sz="6" w:val="single"/>
-              <w:right w:color="134f5c" w:space="0" w:sz="6" w:val="single"/>
-            </w:tcBorders>
-            <w:tcMar>
-              <w:top w:w="40.0" w:type="dxa"/>
-              <w:left w:w="40.0" w:type="dxa"/>
-              <w:bottom w:w="40.0" w:type="dxa"/>
-              <w:right w:w="40.0" w:type="dxa"/>
-            </w:tcMar>
-            <w:vAlign w:val="center"/>
-          </w:tcPr>
-          <w:p>
-            <w:pPr>
-              <w:widowControl w:val="0"/>
-              <w:rPr>
-                <w:sz w:val="20"/>
-                <w:szCs w:val="20"/>
-              </w:rPr>
-            </w:pPr>
-            <w:r>
-              <w:rPr>
-                <w:rtl w:val="0"/>
-              </w:rPr>
-              <w:t xml:space="preserve">Entregadores</w:t>
-            </w:r>
-            <w:r>
-              <w:rPr>
-                <w:rtl w:val="0"/>
-              </w:rPr>
-            </w:r>
-          </w:p>
-        </w:tc>
-        <w:tc>
-          <w:tcPr>
-            <w:tcBorders>
-              <w:top w:color="cccccc" w:space="0" w:sz="6" w:val="single"/>
-              <w:left w:color="cccccc" w:space="0" w:sz="6" w:val="single"/>
-              <w:bottom w:color="134f5c" w:space="0" w:sz="6" w:val="single"/>
-              <w:right w:color="134f5c" w:space="0" w:sz="6" w:val="single"/>
-            </w:tcBorders>
-            <w:tcMar>
-              <w:top w:w="40.0" w:type="dxa"/>
-              <w:left w:w="40.0" w:type="dxa"/>
-              <w:bottom w:w="40.0" w:type="dxa"/>
-              <w:right w:w="40.0" w:type="dxa"/>
-            </w:tcMar>
-            <w:vAlign w:val="center"/>
-          </w:tcPr>
-          <w:p>
-            <w:pPr>
-              <w:widowControl w:val="0"/>
-              <w:rPr>
-                <w:sz w:val="20"/>
-                <w:szCs w:val="20"/>
-              </w:rPr>
-            </w:pPr>
-            <w:r>
-              <w:rPr>
-                <w:rtl w:val="0"/>
-              </w:rPr>
-              <w:t xml:space="preserve">Direcionar a entrega certa de acordo com a comanda</w:t>
+              <w:t xml:space="preserve">Redução de espera no seu atendimento.</w:t>
             </w:r>
             <w:r>
               <w:rPr>

</xml_diff>